<commit_message>
Configuration for Http verbs Put And Delete,
</commit_message>
<xml_diff>
--- a/ReadME.docx
+++ b/ReadME.docx
@@ -29,8 +29,6 @@
       <w:pPr>
         <w:pStyle w:val="ListParagraph"/>
       </w:pPr>
-      <w:bookmarkStart w:id="0" w:name="_GoBack"/>
-      <w:bookmarkEnd w:id="0"/>
     </w:p>
     <w:p>
       <w:pPr>
@@ -125,9 +123,11 @@
       <w:r>
         <w:t xml:space="preserve"> server using given script ‘</w:t>
       </w:r>
+      <w:proofErr w:type="spellStart"/>
       <w:r>
         <w:t>ContactManagement_DBScript.sql</w:t>
       </w:r>
+      <w:proofErr w:type="spellEnd"/>
       <w:r>
         <w:t xml:space="preserve">’. Run that script in </w:t>
       </w:r>
@@ -222,6 +222,24 @@
         </w:numPr>
       </w:pPr>
       <w:r>
+        <w:t xml:space="preserve">Open visual Studio – </w:t>
+      </w:r>
+      <w:r>
+        <w:rPr>
+          <w:b/>
+        </w:rPr>
+        <w:t>Run as Administrator</w:t>
+      </w:r>
+    </w:p>
+    <w:p>
+      <w:pPr>
+        <w:pStyle w:val="ListParagraph"/>
+        <w:numPr>
+          <w:ilvl w:val="0"/>
+          <w:numId w:val="1"/>
+        </w:numPr>
+      </w:pPr>
+      <w:r>
         <w:t xml:space="preserve">At the time of Opening Project in visual studio if you get below Message then </w:t>
       </w:r>
       <w:r>
@@ -253,7 +271,7 @@
           <w:lang w:val="en-IN" w:eastAsia="en-IN"/>
         </w:rPr>
         <w:drawing>
-          <wp:inline distT="0" distB="0" distL="0" distR="0" wp14:anchorId="3B63ADE2" wp14:editId="106431EF">
+          <wp:inline distT="0" distB="0" distL="0" distR="0">
             <wp:extent cx="5943600" cy="2049780"/>
             <wp:effectExtent l="0" t="0" r="0" b="0"/>
             <wp:docPr id="2" name="Picture 2"/>
@@ -268,7 +286,7 @@
                     <pic:cNvPicPr/>
                   </pic:nvPicPr>
                   <pic:blipFill>
-                    <a:blip r:embed="rId7"/>
+                    <a:blip r:embed="rId7" cstate="print"/>
                     <a:stretch>
                       <a:fillRect/>
                     </a:stretch>
@@ -303,7 +321,19 @@
         </w:numPr>
       </w:pPr>
       <w:r>
-        <w:t xml:space="preserve">Once you open the Solution Automatically create the virtual directory for Contact </w:t>
+        <w:t>Once you open the Solution</w:t>
+      </w:r>
+      <w:r>
+        <w:t>, it will</w:t>
+      </w:r>
+      <w:r>
+        <w:t xml:space="preserve"> </w:t>
+      </w:r>
+      <w:r>
+        <w:t>a</w:t>
+      </w:r>
+      <w:r>
+        <w:t xml:space="preserve">utomatically create the virtual directory for Contact </w:t>
       </w:r>
       <w:proofErr w:type="spellStart"/>
       <w:r>
@@ -331,7 +361,7 @@
         </w:rPr>
         <w:lastRenderedPageBreak/>
         <w:drawing>
-          <wp:inline distT="0" distB="0" distL="0" distR="0" wp14:anchorId="3E6F917E" wp14:editId="3AF124CA">
+          <wp:inline distT="0" distB="0" distL="0" distR="0">
             <wp:extent cx="4191000" cy="2781300"/>
             <wp:effectExtent l="0" t="0" r="0" b="0"/>
             <wp:docPr id="3" name="Picture 3"/>
@@ -346,7 +376,7 @@
                     <pic:cNvPicPr/>
                   </pic:nvPicPr>
                   <pic:blipFill>
-                    <a:blip r:embed="rId8"/>
+                    <a:blip r:embed="rId8" cstate="print"/>
                     <a:stretch>
                       <a:fillRect/>
                     </a:stretch>
@@ -397,15 +427,27 @@
         <w:t xml:space="preserve"> Project</w:t>
       </w:r>
       <w:r>
+        <w:t xml:space="preserve"> </w:t>
+      </w:r>
+      <w:proofErr w:type="spellStart"/>
+      <w:r>
+        <w:t>web.config</w:t>
+      </w:r>
+      <w:proofErr w:type="spellEnd"/>
+      <w:r>
+        <w:t xml:space="preserve"> File</w:t>
+      </w:r>
+      <w:r>
         <w:t xml:space="preserve"> i.e. change the data source, </w:t>
       </w:r>
-      <w:proofErr w:type="spellStart"/>
-      <w:r>
-        <w:t>userid</w:t>
-      </w:r>
-      <w:proofErr w:type="spellEnd"/>
-      <w:r>
-        <w:t xml:space="preserve"> and password accordingly.</w:t>
+      <w:r>
+        <w:t>user</w:t>
+      </w:r>
+      <w:r>
+        <w:t xml:space="preserve"> </w:t>
+      </w:r>
+      <w:r>
+        <w:t>id and password accordingly and then run the project from visual studio.</w:t>
       </w:r>
     </w:p>
     <w:p>
@@ -1011,6 +1053,8 @@
       <w:r>
         <w:t xml:space="preserve">Run the Application from Visual studio </w:t>
       </w:r>
+      <w:bookmarkStart w:id="0" w:name="_GoBack"/>
+      <w:bookmarkEnd w:id="0"/>
     </w:p>
     <w:p>
       <w:pPr>

</xml_diff>